<commit_message>
flight capacity try 1
</commit_message>
<xml_diff>
--- a/project3- criteria.docx
+++ b/project3- criteria.docx
@@ -84,16 +84,7 @@
           <w:szCs w:val="24"/>
           <w:lang w:val="bg-BG"/>
         </w:rPr>
-        <w:t>Проектът трябва да бъде приложение реализирано чрез слой за данни, слой за услуги и презентационен слой. Приложението е задължително да има Web базиран интерфейс. За приложението трябва да се използва база данни и Entity Framework. Препоръчително е използв</w:t>
-      </w:r>
-      <w:r>
-        <w:rPr>
-          <w:rFonts w:ascii="Calibri" w:eastAsia="Calibri" w:hAnsi="Calibri" w:cs="Calibri"/>
-          <w:sz w:val="24"/>
-          <w:szCs w:val="24"/>
-          <w:lang w:val="bg-BG"/>
-        </w:rPr>
-        <w:t>ането на външни библиотеки, с помощта на които да се реализират и други допълнителни функционалности.</w:t>
+        <w:t>Проектът трябва да бъде приложение реализирано чрез слой за данни, слой за услуги и презентационен слой. Приложението е задължително да има Web базиран интерфейс. За приложението трябва да се използва база данни и Entity Framework. Препоръчително е използването на външни библиотеки, с помощта на които да се реализират и други допълнителни функционалности.</w:t>
       </w:r>
     </w:p>
     <w:p>
@@ -137,16 +128,7 @@
           <w:szCs w:val="24"/>
           <w:lang w:val="bg-BG"/>
         </w:rPr>
-        <w:t>По време на работата върху проекта</w:t>
-      </w:r>
-      <w:r>
-        <w:rPr>
-          <w:rFonts w:ascii="Calibri" w:eastAsia="Calibri" w:hAnsi="Calibri" w:cs="Calibri"/>
-          <w:sz w:val="24"/>
-          <w:szCs w:val="24"/>
-          <w:lang w:val="bg-BG"/>
-        </w:rPr>
-        <w:t xml:space="preserve"> трябва да се използва git система. Проектите се представят пред комисия и се осъществява преглед на разработката и кода /code review/ от страна на комисията.</w:t>
+        <w:t>По време на работата върху проекта трябва да се използва git система. Проектите се представят пред комисия и се осъществява преглед на разработката и кода /code review/ от страна на комисията.</w:t>
       </w:r>
     </w:p>
     <w:p>
@@ -190,16 +172,7 @@
           <w:szCs w:val="24"/>
           <w:lang w:val="bg-BG"/>
         </w:rPr>
-        <w:t>Комисията присъжда точки за проекта според неговото представяне и нивото на</w:t>
-      </w:r>
-      <w:r>
-        <w:rPr>
-          <w:rFonts w:ascii="Calibri" w:eastAsia="Calibri" w:hAnsi="Calibri" w:cs="Calibri"/>
-          <w:sz w:val="24"/>
-          <w:szCs w:val="24"/>
-          <w:lang w:val="bg-BG"/>
-        </w:rPr>
-        <w:t xml:space="preserve"> софтуерната разработка, като има право и да задава допълнителни контролни въпроси по своя преценка на участниците в екипа.</w:t>
+        <w:t>Комисията присъжда точки за проекта според неговото представяне и нивото на софтуерната разработка, като има право и да задава допълнителни контролни въпроси по своя преценка на участниците в екипа.</w:t>
       </w:r>
     </w:p>
     <w:p>
@@ -268,16 +241,7 @@
           <w:szCs w:val="24"/>
           <w:lang w:val="bg-BG"/>
         </w:rPr>
-        <w:t>Индивидуален принос към р</w:t>
-      </w:r>
-      <w:r>
-        <w:rPr>
-          <w:rFonts w:ascii="Calibri" w:eastAsia="Calibri" w:hAnsi="Calibri" w:cs="Calibri"/>
-          <w:sz w:val="24"/>
-          <w:szCs w:val="24"/>
-          <w:lang w:val="bg-BG"/>
-        </w:rPr>
-        <w:t>азработката на проекта</w:t>
+        <w:t>Индивидуален принос към разработката на проекта</w:t>
       </w:r>
     </w:p>
     <w:p>
@@ -786,6 +750,8 @@
               </w:rPr>
               <w:t>Реализация на управление на резервации</w:t>
             </w:r>
+            <w:bookmarkStart w:id="0" w:name="_GoBack"/>
+            <w:bookmarkEnd w:id="0"/>
           </w:p>
         </w:tc>
         <w:tc>
@@ -971,11 +937,13 @@
               <w:widowControl w:val="0"/>
               <w:spacing w:line="240" w:lineRule="auto"/>
               <w:rPr>
+                <w:highlight w:val="yellow"/>
                 <w:lang w:val="bg-BG"/>
               </w:rPr>
             </w:pPr>
             <w:r>
               <w:rPr>
+                <w:highlight w:val="yellow"/>
                 <w:lang w:val="bg-BG"/>
               </w:rPr>
               <w:t>Реализация на функционалност, която определя дали даден полет има капацитет за още резервации</w:t>
@@ -1094,8 +1062,8 @@
           <w:lang w:val="bg-BG"/>
         </w:rPr>
       </w:pPr>
-      <w:bookmarkStart w:id="0" w:name="_s76kxxhs0ssa" w:colFirst="0" w:colLast="0"/>
-      <w:bookmarkEnd w:id="0"/>
+      <w:bookmarkStart w:id="1" w:name="_s76kxxhs0ssa" w:colFirst="0" w:colLast="0"/>
+      <w:bookmarkEnd w:id="1"/>
       <w:r>
         <w:rPr>
           <w:rFonts w:ascii="Calibri" w:eastAsia="Calibri" w:hAnsi="Calibri" w:cs="Calibri"/>
@@ -1149,8 +1117,6 @@
         </w:rPr>
         <w:t>Преподаватели от съответния център</w:t>
       </w:r>
-      <w:bookmarkStart w:id="1" w:name="_GoBack"/>
-      <w:bookmarkEnd w:id="1"/>
     </w:p>
     <w:p>
       <w:pPr>
@@ -1221,15 +1187,7 @@
           <w:color w:val="7C380A"/>
           <w:lang w:val="bg-BG"/>
         </w:rPr>
-        <w:t>Пре</w:t>
-      </w:r>
-      <w:r>
-        <w:rPr>
-          <w:rFonts w:ascii="Calibri" w:eastAsia="Calibri" w:hAnsi="Calibri" w:cs="Calibri"/>
-          <w:color w:val="7C380A"/>
-          <w:lang w:val="bg-BG"/>
-        </w:rPr>
-        <w:t>даване на проект</w:t>
+        <w:t>Предаване на проект</w:t>
       </w:r>
     </w:p>
     <w:p>
@@ -1248,16 +1206,7 @@
           <w:szCs w:val="24"/>
           <w:lang w:val="bg-BG"/>
         </w:rPr>
-        <w:t>Копие от всички материали свързани с разработката на проекта (код, изображения, компилирано приложение, документация и др.) се качват в системата като архивиран файл от всеки един участник в проекта преди защитата. Участник без предаден пр</w:t>
-      </w:r>
-      <w:r>
-        <w:rPr>
-          <w:rFonts w:ascii="Calibri" w:eastAsia="Calibri" w:hAnsi="Calibri" w:cs="Calibri"/>
-          <w:sz w:val="24"/>
-          <w:szCs w:val="24"/>
-          <w:lang w:val="bg-BG"/>
-        </w:rPr>
-        <w:t>оект в системата не се оценява.</w:t>
+        <w:t>Копие от всички материали свързани с разработката на проекта (код, изображения, компилирано приложение, документация и др.) се качват в системата като архивиран файл от всеки един участник в проекта преди защитата. Участник без предаден проект в системата не се оценява.</w:t>
       </w:r>
     </w:p>
     <w:sectPr>

</xml_diff>